<commit_message>
update report for task5
</commit_message>
<xml_diff>
--- a/Practice #5/Load_test_report_Maksymenko_5.docx
+++ b/Practice #5/Load_test_report_Maksymenko_5.docx
@@ -70,13 +70,16 @@
         <w:t xml:space="preserve"> </w:t>
       </w:r>
       <w:r>
-        <w:t>3</w:t>
-      </w:r>
-      <w:r>
         <w:t>1st</w:t>
       </w:r>
       <w:r>
-        <w:t xml:space="preserve"> of May 2022</w:t>
+        <w:t xml:space="preserve"> of </w:t>
+      </w:r>
+      <w:r>
+        <w:t>June</w:t>
+      </w:r>
+      <w:r>
+        <w:t xml:space="preserve"> 2022</w:t>
       </w:r>
     </w:p>
     <w:p>
@@ -408,6 +411,9 @@
         <w:t>Date</w:t>
       </w:r>
       <w:r>
+        <w:t xml:space="preserve"> -&gt; Open Random Page (in case editable post was not found on first page)</w:t>
+      </w:r>
+      <w:r>
         <w:t xml:space="preserve"> -&gt; Open </w:t>
       </w:r>
       <w:r>
@@ -417,7 +423,7 @@
         <w:t xml:space="preserve"> P</w:t>
       </w:r>
       <w:r>
-        <w:t>ost (repeat until Post, which can be edited by current Editor user, will be opened)</w:t>
+        <w:t xml:space="preserve">ost </w:t>
       </w:r>
       <w:r>
         <w:t xml:space="preserve"> -&gt; </w:t>
@@ -450,6 +456,7 @@
         <w:rPr>
           <w:b/>
           <w:bCs/>
+          <w:noProof/>
         </w:rPr>
         <w:lastRenderedPageBreak/>
         <w:drawing>
@@ -610,7 +617,13 @@
         <w:t>Warmup actions before each test run (</w:t>
       </w:r>
       <w:r>
-        <w:t>Log In, navigate through Blog pages, Log Out</w:t>
+        <w:t>Log In, navigate through Blog pages,</w:t>
+      </w:r>
+      <w:r>
+        <w:t xml:space="preserve"> Open Content Page,</w:t>
+      </w:r>
+      <w:r>
+        <w:t xml:space="preserve"> Log Out</w:t>
       </w:r>
       <w:r>
         <w:t>)</w:t>
@@ -637,20 +650,14 @@
           <w:b/>
           <w:bCs/>
         </w:rPr>
-        <w:t xml:space="preserve"> </w:t>
-      </w:r>
-      <w:r>
-        <w:t>(smoke test showed that 1 execution of whole script takes</w:t>
-      </w:r>
-      <w:r>
-        <w:t xml:space="preserve"> &gt; 20 min)</w:t>
-      </w:r>
-      <w:r>
-        <w:rPr>
-          <w:b/>
-          <w:bCs/>
-        </w:rPr>
-        <w:t>:</w:t>
+        <w:t xml:space="preserve"> 1</w:t>
+      </w:r>
+      <w:r>
+        <w:rPr>
+          <w:b/>
+          <w:bCs/>
+        </w:rPr>
+        <w:t xml:space="preserve">: </w:t>
       </w:r>
     </w:p>
     <w:tbl>
@@ -782,7 +789,7 @@
               <w:ind w:left="0"/>
             </w:pPr>
             <w:r>
-              <w:t>24</w:t>
+              <w:t>15</w:t>
             </w:r>
             <w:r>
               <w:t>00</w:t>
@@ -793,6 +800,183 @@
     </w:tbl>
     <w:p>
       <w:pPr>
+        <w:ind w:firstLine="720"/>
+        <w:rPr>
+          <w:b/>
+          <w:bCs/>
+        </w:rPr>
+      </w:pPr>
+    </w:p>
+    <w:p>
+      <w:pPr>
+        <w:ind w:firstLine="720"/>
+        <w:rPr>
+          <w:b/>
+          <w:bCs/>
+        </w:rPr>
+      </w:pPr>
+      <w:r>
+        <w:rPr>
+          <w:b/>
+          <w:bCs/>
+        </w:rPr>
+        <w:t>Load Model</w:t>
+      </w:r>
+      <w:r>
+        <w:rPr>
+          <w:b/>
+          <w:bCs/>
+        </w:rPr>
+        <w:t xml:space="preserve"> 2</w:t>
+      </w:r>
+      <w:r>
+        <w:rPr>
+          <w:b/>
+          <w:bCs/>
+        </w:rPr>
+        <w:t xml:space="preserve">: </w:t>
+      </w:r>
+    </w:p>
+    <w:tbl>
+      <w:tblPr>
+        <w:tblStyle w:val="TableGrid"/>
+        <w:tblW w:w="0" w:type="auto"/>
+        <w:tblInd w:w="720" w:type="dxa"/>
+        <w:tblLook w:val="04A0" w:firstRow="1" w:lastRow="0" w:firstColumn="1" w:lastColumn="0" w:noHBand="0" w:noVBand="1"/>
+      </w:tblPr>
+      <w:tblGrid>
+        <w:gridCol w:w="2038"/>
+        <w:gridCol w:w="2038"/>
+      </w:tblGrid>
+      <w:tr>
+        <w:trPr>
+          <w:trHeight w:val="328"/>
+        </w:trPr>
+        <w:tc>
+          <w:tcPr>
+            <w:tcW w:w="2038" w:type="dxa"/>
+          </w:tcPr>
+          <w:p>
+            <w:pPr>
+              <w:pStyle w:val="ListParagraph"/>
+              <w:ind w:left="0"/>
+              <w:rPr>
+                <w:b/>
+                <w:bCs/>
+              </w:rPr>
+            </w:pPr>
+            <w:r>
+              <w:rPr>
+                <w:b/>
+                <w:bCs/>
+              </w:rPr>
+              <w:t>Users</w:t>
+            </w:r>
+          </w:p>
+        </w:tc>
+        <w:tc>
+          <w:tcPr>
+            <w:tcW w:w="2038" w:type="dxa"/>
+          </w:tcPr>
+          <w:p>
+            <w:pPr>
+              <w:pStyle w:val="ListParagraph"/>
+              <w:ind w:left="0"/>
+            </w:pPr>
+            <w:r>
+              <w:t>2</w:t>
+            </w:r>
+          </w:p>
+        </w:tc>
+      </w:tr>
+      <w:tr>
+        <w:trPr>
+          <w:trHeight w:val="328"/>
+        </w:trPr>
+        <w:tc>
+          <w:tcPr>
+            <w:tcW w:w="2038" w:type="dxa"/>
+          </w:tcPr>
+          <w:p>
+            <w:pPr>
+              <w:pStyle w:val="ListParagraph"/>
+              <w:ind w:left="0"/>
+              <w:rPr>
+                <w:b/>
+                <w:bCs/>
+              </w:rPr>
+            </w:pPr>
+            <w:r>
+              <w:rPr>
+                <w:b/>
+                <w:bCs/>
+              </w:rPr>
+              <w:t>Rump up time (s)</w:t>
+            </w:r>
+          </w:p>
+        </w:tc>
+        <w:tc>
+          <w:tcPr>
+            <w:tcW w:w="2038" w:type="dxa"/>
+          </w:tcPr>
+          <w:p>
+            <w:pPr>
+              <w:pStyle w:val="ListParagraph"/>
+              <w:ind w:left="0"/>
+            </w:pPr>
+            <w:r>
+              <w:t>1</w:t>
+            </w:r>
+          </w:p>
+        </w:tc>
+      </w:tr>
+      <w:tr>
+        <w:trPr>
+          <w:trHeight w:val="328"/>
+        </w:trPr>
+        <w:tc>
+          <w:tcPr>
+            <w:tcW w:w="2038" w:type="dxa"/>
+          </w:tcPr>
+          <w:p>
+            <w:pPr>
+              <w:pStyle w:val="ListParagraph"/>
+              <w:ind w:left="0"/>
+              <w:rPr>
+                <w:b/>
+                <w:bCs/>
+              </w:rPr>
+            </w:pPr>
+            <w:r>
+              <w:rPr>
+                <w:b/>
+                <w:bCs/>
+              </w:rPr>
+              <w:t>Duration (s)</w:t>
+            </w:r>
+          </w:p>
+        </w:tc>
+        <w:tc>
+          <w:tcPr>
+            <w:tcW w:w="2038" w:type="dxa"/>
+          </w:tcPr>
+          <w:p>
+            <w:pPr>
+              <w:pStyle w:val="ListParagraph"/>
+              <w:ind w:left="0"/>
+            </w:pPr>
+            <w:r>
+              <w:t>12</w:t>
+            </w:r>
+            <w:r>
+              <w:t>00</w:t>
+            </w:r>
+          </w:p>
+        </w:tc>
+      </w:tr>
+    </w:tbl>
+    <w:p>
+      <w:pPr>
         <w:rPr>
           <w:b/>
           <w:bCs/>
@@ -831,7 +1015,22 @@
         </w:numPr>
       </w:pPr>
       <w:r>
-        <w:t xml:space="preserve">In both test executions we can observe response time was stable and not growing during run. </w:t>
+        <w:t>During test execution</w:t>
+      </w:r>
+      <w:r>
+        <w:t xml:space="preserve"> 1 </w:t>
+      </w:r>
+      <w:r>
+        <w:t>we can observe</w:t>
+      </w:r>
+      <w:r>
+        <w:t xml:space="preserve"> that average</w:t>
+      </w:r>
+      <w:r>
+        <w:t xml:space="preserve"> response time was stable and not growing during run. </w:t>
+      </w:r>
+      <w:r>
+        <w:t>“Spikes” happen when one active thread ends and new one starts (Log Out and Login actions)</w:t>
       </w:r>
     </w:p>
     <w:p>
@@ -843,19 +1042,28 @@
         </w:numPr>
       </w:pPr>
       <w:r>
-        <w:t xml:space="preserve">Expected load was created for each of 2 users (1 opening of Main Page, 1 Log In, </w:t>
-      </w:r>
-      <w:r>
-        <w:t>5</w:t>
-      </w:r>
-      <w:r>
-        <w:t>0</w:t>
-      </w:r>
-      <w:r>
-        <w:t xml:space="preserve"> Edit Post, 1 Log Off</w:t>
-      </w:r>
-      <w:r>
-        <w:t>).</w:t>
+        <w:t>For 2</w:t>
+      </w:r>
+      <w:r>
+        <w:rPr>
+          <w:vertAlign w:val="superscript"/>
+        </w:rPr>
+        <w:t>nd</w:t>
+      </w:r>
+      <w:r>
+        <w:t xml:space="preserve"> test run </w:t>
+      </w:r>
+      <w:r>
+        <w:t>response time is similar to 1</w:t>
+      </w:r>
+      <w:r>
+        <w:rPr>
+          <w:vertAlign w:val="superscript"/>
+        </w:rPr>
+        <w:t>st</w:t>
+      </w:r>
+      <w:r>
+        <w:t xml:space="preserve"> test, but it is lower at the beginning and is a bit higher at the end.</w:t>
       </w:r>
     </w:p>
     <w:p>
@@ -867,7 +1075,84 @@
         </w:numPr>
       </w:pPr>
       <w:r>
-        <w:t>No Server errors were observed during both tests.</w:t>
+        <w:t>Throughput was nearly the same (0,62 and 0,63 respectively) in both test executions.</w:t>
+      </w:r>
+    </w:p>
+    <w:p>
+      <w:pPr>
+        <w:pStyle w:val="ListParagraph"/>
+        <w:numPr>
+          <w:ilvl w:val="0"/>
+          <w:numId w:val="12"/>
+        </w:numPr>
+      </w:pPr>
+      <w:r>
+        <w:t xml:space="preserve">At the start of </w:t>
+      </w:r>
+      <w:r>
+        <w:t>both tests</w:t>
+      </w:r>
+      <w:r>
+        <w:t xml:space="preserve">, we can see Active Threads equal to 5, that number was used for Warmup actions, but when Main Script started number of AT in </w:t>
+      </w:r>
+      <w:proofErr w:type="spellStart"/>
+      <w:r>
+        <w:t>Jmeter</w:t>
+      </w:r>
+      <w:proofErr w:type="spellEnd"/>
+      <w:r>
+        <w:t xml:space="preserve"> </w:t>
+      </w:r>
+      <w:r>
+        <w:t xml:space="preserve">and in Command Line </w:t>
+      </w:r>
+      <w:r>
+        <w:t>was 2.</w:t>
+      </w:r>
+    </w:p>
+    <w:p>
+      <w:pPr>
+        <w:pStyle w:val="ListParagraph"/>
+        <w:numPr>
+          <w:ilvl w:val="0"/>
+          <w:numId w:val="12"/>
+        </w:numPr>
+      </w:pPr>
+      <w:r>
+        <w:t xml:space="preserve">Expected load was created for each of 2 users (1 opening of Main Page, 1 Log In, </w:t>
+      </w:r>
+      <w:r>
+        <w:t xml:space="preserve">50 Open Predefined Date, 50 Open Random Post, </w:t>
+      </w:r>
+      <w:r>
+        <w:t>5</w:t>
+      </w:r>
+      <w:r>
+        <w:t>0</w:t>
+      </w:r>
+      <w:r>
+        <w:t xml:space="preserve"> Edit Post, 1 Log Off</w:t>
+      </w:r>
+      <w:r>
+        <w:t>).</w:t>
+      </w:r>
+    </w:p>
+    <w:p>
+      <w:pPr>
+        <w:pStyle w:val="ListParagraph"/>
+        <w:numPr>
+          <w:ilvl w:val="0"/>
+          <w:numId w:val="12"/>
+        </w:numPr>
+      </w:pPr>
+      <w:r>
+        <w:t>No Server errors were observed during test</w:t>
+      </w:r>
+      <w:r>
+        <w:t xml:space="preserve"> run</w:t>
+      </w:r>
+      <w:r>
+        <w:t>.</w:t>
       </w:r>
     </w:p>
     <w:p/>
@@ -888,7 +1173,31 @@
           <w:b/>
           <w:bCs/>
         </w:rPr>
-        <w:t>Detailed test results:</w:t>
+        <w:t>Detailed test results</w:t>
+      </w:r>
+      <w:r>
+        <w:rPr>
+          <w:b/>
+          <w:bCs/>
+        </w:rPr>
+        <w:t xml:space="preserve"> #1</w:t>
+      </w:r>
+      <w:r>
+        <w:rPr>
+          <w:b/>
+          <w:bCs/>
+        </w:rPr>
+        <w:t>:</w:t>
+      </w:r>
+      <w:r>
+        <w:rPr>
+          <w:b/>
+          <w:bCs/>
+        </w:rPr>
+        <w:t xml:space="preserve"> </w:t>
+      </w:r>
+      <w:r>
+        <w:t>Load Model 1</w:t>
       </w:r>
     </w:p>
     <w:p>
@@ -904,11 +1213,12 @@
           <w:b/>
           <w:bCs/>
         </w:rPr>
+        <w:lastRenderedPageBreak/>
         <w:drawing>
-          <wp:inline distT="0" distB="0" distL="0" distR="0" wp14:anchorId="73640C4F" wp14:editId="68057402">
-            <wp:extent cx="7955280" cy="1447971"/>
-            <wp:effectExtent l="0" t="0" r="7620" b="0"/>
-            <wp:docPr id="2" name="Picture 2" descr="A screenshot of a computer&#10;&#10;Description automatically generated with medium confidence"/>
+          <wp:inline distT="0" distB="0" distL="0" distR="0" wp14:anchorId="00523D3B" wp14:editId="663E52FE">
+            <wp:extent cx="8229600" cy="1517904"/>
+            <wp:effectExtent l="0" t="0" r="0" b="6350"/>
+            <wp:docPr id="3" name="Picture 3" descr="A screenshot of a computer&#10;&#10;Description automatically generated with medium confidence"/>
             <wp:cNvGraphicFramePr>
               <a:graphicFrameLocks xmlns:a="http://schemas.openxmlformats.org/drawingml/2006/main" noChangeAspect="1"/>
             </wp:cNvGraphicFramePr>
@@ -916,7 +1226,7 @@
               <a:graphicData uri="http://schemas.openxmlformats.org/drawingml/2006/picture">
                 <pic:pic xmlns:pic="http://schemas.openxmlformats.org/drawingml/2006/picture">
                   <pic:nvPicPr>
-                    <pic:cNvPr id="2" name="Picture 2" descr="A screenshot of a computer&#10;&#10;Description automatically generated with medium confidence"/>
+                    <pic:cNvPr id="3" name="Picture 3" descr="A screenshot of a computer&#10;&#10;Description automatically generated with medium confidence"/>
                     <pic:cNvPicPr/>
                   </pic:nvPicPr>
                   <pic:blipFill>
@@ -928,7 +1238,7 @@
                   <pic:spPr>
                     <a:xfrm>
                       <a:off x="0" y="0"/>
-                      <a:ext cx="7992968" cy="1454831"/>
+                      <a:ext cx="8254392" cy="1522477"/>
                     </a:xfrm>
                     <a:prstGeom prst="rect">
                       <a:avLst/>
@@ -954,12 +1264,11 @@
           <w:b/>
           <w:bCs/>
         </w:rPr>
-        <w:lastRenderedPageBreak/>
         <w:drawing>
-          <wp:inline distT="0" distB="0" distL="0" distR="0" wp14:anchorId="59BFB929" wp14:editId="0A01EABD">
-            <wp:extent cx="8336280" cy="3846267"/>
-            <wp:effectExtent l="0" t="0" r="7620" b="1905"/>
-            <wp:docPr id="20" name="Picture 20" descr="A screenshot of a computer&#10;&#10;Description automatically generated with medium confidence"/>
+          <wp:inline distT="0" distB="0" distL="0" distR="0" wp14:anchorId="406B75C1" wp14:editId="65DDEA77">
+            <wp:extent cx="8389620" cy="3648902"/>
+            <wp:effectExtent l="0" t="0" r="0" b="8890"/>
+            <wp:docPr id="4" name="Picture 4" descr="Chart&#10;&#10;Description automatically generated"/>
             <wp:cNvGraphicFramePr>
               <a:graphicFrameLocks xmlns:a="http://schemas.openxmlformats.org/drawingml/2006/main" noChangeAspect="1"/>
             </wp:cNvGraphicFramePr>
@@ -967,7 +1276,7 @@
               <a:graphicData uri="http://schemas.openxmlformats.org/drawingml/2006/picture">
                 <pic:pic xmlns:pic="http://schemas.openxmlformats.org/drawingml/2006/picture">
                   <pic:nvPicPr>
-                    <pic:cNvPr id="20" name="Picture 20" descr="A screenshot of a computer&#10;&#10;Description automatically generated with medium confidence"/>
+                    <pic:cNvPr id="4" name="Picture 4" descr="Chart&#10;&#10;Description automatically generated"/>
                     <pic:cNvPicPr/>
                   </pic:nvPicPr>
                   <pic:blipFill>
@@ -979,7 +1288,7 @@
                   <pic:spPr>
                     <a:xfrm>
                       <a:off x="0" y="0"/>
-                      <a:ext cx="8338411" cy="3847250"/>
+                      <a:ext cx="8398077" cy="3652580"/>
                     </a:xfrm>
                     <a:prstGeom prst="rect">
                       <a:avLst/>
@@ -1005,11 +1314,12 @@
           <w:b/>
           <w:bCs/>
         </w:rPr>
+        <w:lastRenderedPageBreak/>
         <w:drawing>
-          <wp:inline distT="0" distB="0" distL="0" distR="0" wp14:anchorId="2EC861A0" wp14:editId="58E2C3F7">
-            <wp:extent cx="8366760" cy="1259081"/>
-            <wp:effectExtent l="0" t="0" r="0" b="0"/>
-            <wp:docPr id="5" name="Picture 5" descr="A screenshot of a computer&#10;&#10;Description automatically generated with medium confidence"/>
+          <wp:inline distT="0" distB="0" distL="0" distR="0" wp14:anchorId="149C9204" wp14:editId="12C376B3">
+            <wp:extent cx="8382000" cy="2090843"/>
+            <wp:effectExtent l="0" t="0" r="0" b="5080"/>
+            <wp:docPr id="6" name="Picture 6" descr="A screenshot of a computer&#10;&#10;Description automatically generated with low confidence"/>
             <wp:cNvGraphicFramePr>
               <a:graphicFrameLocks xmlns:a="http://schemas.openxmlformats.org/drawingml/2006/main" noChangeAspect="1"/>
             </wp:cNvGraphicFramePr>
@@ -1017,7 +1327,7 @@
               <a:graphicData uri="http://schemas.openxmlformats.org/drawingml/2006/picture">
                 <pic:pic xmlns:pic="http://schemas.openxmlformats.org/drawingml/2006/picture">
                   <pic:nvPicPr>
-                    <pic:cNvPr id="5" name="Picture 5" descr="A screenshot of a computer&#10;&#10;Description automatically generated with medium confidence"/>
+                    <pic:cNvPr id="6" name="Picture 6" descr="A screenshot of a computer&#10;&#10;Description automatically generated with low confidence"/>
                     <pic:cNvPicPr/>
                   </pic:nvPicPr>
                   <pic:blipFill>
@@ -1029,7 +1339,7 @@
                   <pic:spPr>
                     <a:xfrm>
                       <a:off x="0" y="0"/>
-                      <a:ext cx="8416020" cy="1266494"/>
+                      <a:ext cx="8407077" cy="2097098"/>
                     </a:xfrm>
                     <a:prstGeom prst="rect">
                       <a:avLst/>
@@ -1073,12 +1383,11 @@
         <w:pStyle w:val="ListParagraph"/>
       </w:pPr>
       <w:r>
-        <w:lastRenderedPageBreak/>
         <w:drawing>
-          <wp:inline distT="0" distB="0" distL="0" distR="0" wp14:anchorId="7DE75618" wp14:editId="66414152">
-            <wp:extent cx="8326775" cy="3558540"/>
-            <wp:effectExtent l="0" t="0" r="0" b="3810"/>
-            <wp:docPr id="16" name="Picture 16" descr="Chart, histogram&#10;&#10;Description automatically generated"/>
+          <wp:inline distT="0" distB="0" distL="0" distR="0" wp14:anchorId="65915102" wp14:editId="294F57E1">
+            <wp:extent cx="8389620" cy="3565589"/>
+            <wp:effectExtent l="0" t="0" r="0" b="0"/>
+            <wp:docPr id="7" name="Picture 7" descr="A screenshot of a video game&#10;&#10;Description automatically generated"/>
             <wp:cNvGraphicFramePr>
               <a:graphicFrameLocks xmlns:a="http://schemas.openxmlformats.org/drawingml/2006/main" noChangeAspect="1"/>
             </wp:cNvGraphicFramePr>
@@ -1086,7 +1395,7 @@
               <a:graphicData uri="http://schemas.openxmlformats.org/drawingml/2006/picture">
                 <pic:pic xmlns:pic="http://schemas.openxmlformats.org/drawingml/2006/picture">
                   <pic:nvPicPr>
-                    <pic:cNvPr id="16" name="Picture 16" descr="Chart, histogram&#10;&#10;Description automatically generated"/>
+                    <pic:cNvPr id="7" name="Picture 7" descr="A screenshot of a video game&#10;&#10;Description automatically generated"/>
                     <pic:cNvPicPr/>
                   </pic:nvPicPr>
                   <pic:blipFill>
@@ -1098,7 +1407,7 @@
                   <pic:spPr>
                     <a:xfrm>
                       <a:off x="0" y="0"/>
-                      <a:ext cx="8332988" cy="3561195"/>
+                      <a:ext cx="8396232" cy="3568399"/>
                     </a:xfrm>
                     <a:prstGeom prst="rect">
                       <a:avLst/>
@@ -1116,11 +1425,12 @@
         <w:pStyle w:val="ListParagraph"/>
       </w:pPr>
       <w:r>
+        <w:lastRenderedPageBreak/>
         <w:drawing>
-          <wp:inline distT="0" distB="0" distL="0" distR="0" wp14:anchorId="7E610424" wp14:editId="034AD664">
-            <wp:extent cx="8389620" cy="2020500"/>
-            <wp:effectExtent l="0" t="0" r="0" b="0"/>
-            <wp:docPr id="18" name="Picture 18" descr="Graphical user interface&#10;&#10;Description automatically generated"/>
+          <wp:inline distT="0" distB="0" distL="0" distR="0" wp14:anchorId="7960CE77" wp14:editId="339FE9BF">
+            <wp:extent cx="8412480" cy="2175561"/>
+            <wp:effectExtent l="0" t="0" r="7620" b="0"/>
+            <wp:docPr id="8" name="Picture 8" descr="A screenshot of a computer&#10;&#10;Description automatically generated with medium confidence"/>
             <wp:cNvGraphicFramePr>
               <a:graphicFrameLocks xmlns:a="http://schemas.openxmlformats.org/drawingml/2006/main" noChangeAspect="1"/>
             </wp:cNvGraphicFramePr>
@@ -1128,7 +1438,7 @@
               <a:graphicData uri="http://schemas.openxmlformats.org/drawingml/2006/picture">
                 <pic:pic xmlns:pic="http://schemas.openxmlformats.org/drawingml/2006/picture">
                   <pic:nvPicPr>
-                    <pic:cNvPr id="18" name="Picture 18" descr="Graphical user interface&#10;&#10;Description automatically generated"/>
+                    <pic:cNvPr id="8" name="Picture 8" descr="A screenshot of a computer&#10;&#10;Description automatically generated with medium confidence"/>
                     <pic:cNvPicPr/>
                   </pic:nvPicPr>
                   <pic:blipFill>
@@ -1140,7 +1450,7 @@
                   <pic:spPr>
                     <a:xfrm>
                       <a:off x="0" y="0"/>
-                      <a:ext cx="8410906" cy="2025626"/>
+                      <a:ext cx="8425616" cy="2178958"/>
                     </a:xfrm>
                     <a:prstGeom prst="rect">
                       <a:avLst/>
@@ -1158,12 +1468,11 @@
         <w:pStyle w:val="ListParagraph"/>
       </w:pPr>
       <w:r>
-        <w:lastRenderedPageBreak/>
         <w:drawing>
-          <wp:inline distT="0" distB="0" distL="0" distR="0" wp14:anchorId="45AC79DA" wp14:editId="6FE56BD6">
-            <wp:extent cx="8260080" cy="3169806"/>
-            <wp:effectExtent l="0" t="0" r="7620" b="0"/>
-            <wp:docPr id="19" name="Picture 19" descr="A screenshot of a computer&#10;&#10;Description automatically generated with medium confidence"/>
+          <wp:inline distT="0" distB="0" distL="0" distR="0" wp14:anchorId="57089AFE" wp14:editId="2F437BDA">
+            <wp:extent cx="8359140" cy="3092301"/>
+            <wp:effectExtent l="0" t="0" r="3810" b="0"/>
+            <wp:docPr id="9" name="Picture 9" descr="A screenshot of a video game&#10;&#10;Description automatically generated"/>
             <wp:cNvGraphicFramePr>
               <a:graphicFrameLocks xmlns:a="http://schemas.openxmlformats.org/drawingml/2006/main" noChangeAspect="1"/>
             </wp:cNvGraphicFramePr>
@@ -1171,7 +1480,7 @@
               <a:graphicData uri="http://schemas.openxmlformats.org/drawingml/2006/picture">
                 <pic:pic xmlns:pic="http://schemas.openxmlformats.org/drawingml/2006/picture">
                   <pic:nvPicPr>
-                    <pic:cNvPr id="19" name="Picture 19" descr="A screenshot of a computer&#10;&#10;Description automatically generated with medium confidence"/>
+                    <pic:cNvPr id="9" name="Picture 9" descr="A screenshot of a video game&#10;&#10;Description automatically generated"/>
                     <pic:cNvPicPr/>
                   </pic:nvPicPr>
                   <pic:blipFill>
@@ -1183,7 +1492,7 @@
                   <pic:spPr>
                     <a:xfrm>
                       <a:off x="0" y="0"/>
-                      <a:ext cx="8273669" cy="3175021"/>
+                      <a:ext cx="8369233" cy="3096035"/>
                     </a:xfrm>
                     <a:prstGeom prst="rect">
                       <a:avLst/>
@@ -1207,16 +1516,6 @@
     </w:p>
     <w:p>
       <w:pPr>
-        <w:ind w:firstLine="720"/>
-        <w:jc w:val="both"/>
-        <w:rPr>
-          <w:b/>
-          <w:bCs/>
-        </w:rPr>
-      </w:pPr>
-    </w:p>
-    <w:p>
-      <w:pPr>
         <w:pStyle w:val="ListParagraph"/>
         <w:numPr>
           <w:ilvl w:val="0"/>
@@ -1232,6 +1531,293 @@
           <w:b/>
           <w:bCs/>
         </w:rPr>
+        <w:t xml:space="preserve">Detailed test results #2: </w:t>
+      </w:r>
+      <w:r>
+        <w:t>Load Model 2</w:t>
+      </w:r>
+    </w:p>
+    <w:p>
+      <w:pPr>
+        <w:pStyle w:val="ListParagraph"/>
+        <w:rPr>
+          <w:b/>
+          <w:bCs/>
+        </w:rPr>
+      </w:pPr>
+      <w:r>
+        <w:rPr>
+          <w:b/>
+          <w:bCs/>
+        </w:rPr>
+        <w:lastRenderedPageBreak/>
+        <w:drawing>
+          <wp:inline distT="0" distB="0" distL="0" distR="0" wp14:anchorId="3B8DA11B" wp14:editId="7091D60F">
+            <wp:extent cx="8473440" cy="1558760"/>
+            <wp:effectExtent l="0" t="0" r="3810" b="3810"/>
+            <wp:docPr id="11" name="Picture 11" descr="A screenshot of a computer&#10;&#10;Description automatically generated with medium confidence"/>
+            <wp:cNvGraphicFramePr>
+              <a:graphicFrameLocks xmlns:a="http://schemas.openxmlformats.org/drawingml/2006/main" noChangeAspect="1"/>
+            </wp:cNvGraphicFramePr>
+            <a:graphic xmlns:a="http://schemas.openxmlformats.org/drawingml/2006/main">
+              <a:graphicData uri="http://schemas.openxmlformats.org/drawingml/2006/picture">
+                <pic:pic xmlns:pic="http://schemas.openxmlformats.org/drawingml/2006/picture">
+                  <pic:nvPicPr>
+                    <pic:cNvPr id="11" name="Picture 11" descr="A screenshot of a computer&#10;&#10;Description automatically generated with medium confidence"/>
+                    <pic:cNvPicPr/>
+                  </pic:nvPicPr>
+                  <pic:blipFill>
+                    <a:blip r:embed="rId17"/>
+                    <a:stretch>
+                      <a:fillRect/>
+                    </a:stretch>
+                  </pic:blipFill>
+                  <pic:spPr>
+                    <a:xfrm>
+                      <a:off x="0" y="0"/>
+                      <a:ext cx="8491868" cy="1562150"/>
+                    </a:xfrm>
+                    <a:prstGeom prst="rect">
+                      <a:avLst/>
+                    </a:prstGeom>
+                  </pic:spPr>
+                </pic:pic>
+              </a:graphicData>
+            </a:graphic>
+          </wp:inline>
+        </w:drawing>
+      </w:r>
+    </w:p>
+    <w:p>
+      <w:pPr>
+        <w:pStyle w:val="ListParagraph"/>
+        <w:rPr>
+          <w:b/>
+          <w:bCs/>
+        </w:rPr>
+      </w:pPr>
+      <w:r>
+        <w:rPr>
+          <w:b/>
+          <w:bCs/>
+        </w:rPr>
+        <w:drawing>
+          <wp:inline distT="0" distB="0" distL="0" distR="0" wp14:anchorId="68CDF795" wp14:editId="79A19FB0">
+            <wp:extent cx="8433899" cy="3680460"/>
+            <wp:effectExtent l="0" t="0" r="5715" b="0"/>
+            <wp:docPr id="12" name="Picture 12" descr="Chart&#10;&#10;Description automatically generated"/>
+            <wp:cNvGraphicFramePr>
+              <a:graphicFrameLocks xmlns:a="http://schemas.openxmlformats.org/drawingml/2006/main" noChangeAspect="1"/>
+            </wp:cNvGraphicFramePr>
+            <a:graphic xmlns:a="http://schemas.openxmlformats.org/drawingml/2006/main">
+              <a:graphicData uri="http://schemas.openxmlformats.org/drawingml/2006/picture">
+                <pic:pic xmlns:pic="http://schemas.openxmlformats.org/drawingml/2006/picture">
+                  <pic:nvPicPr>
+                    <pic:cNvPr id="12" name="Picture 12" descr="Chart&#10;&#10;Description automatically generated"/>
+                    <pic:cNvPicPr/>
+                  </pic:nvPicPr>
+                  <pic:blipFill>
+                    <a:blip r:embed="rId18"/>
+                    <a:stretch>
+                      <a:fillRect/>
+                    </a:stretch>
+                  </pic:blipFill>
+                  <pic:spPr>
+                    <a:xfrm>
+                      <a:off x="0" y="0"/>
+                      <a:ext cx="8442549" cy="3684235"/>
+                    </a:xfrm>
+                    <a:prstGeom prst="rect">
+                      <a:avLst/>
+                    </a:prstGeom>
+                  </pic:spPr>
+                </pic:pic>
+              </a:graphicData>
+            </a:graphic>
+          </wp:inline>
+        </w:drawing>
+      </w:r>
+    </w:p>
+    <w:p>
+      <w:pPr>
+        <w:pStyle w:val="ListParagraph"/>
+        <w:rPr>
+          <w:b/>
+          <w:bCs/>
+        </w:rPr>
+      </w:pPr>
+    </w:p>
+    <w:p>
+      <w:pPr>
+        <w:pStyle w:val="ListParagraph"/>
+      </w:pPr>
+      <w:r>
+        <w:t>Server’s metrics:</w:t>
+      </w:r>
+    </w:p>
+    <w:p>
+      <w:pPr>
+        <w:pStyle w:val="ListParagraph"/>
+      </w:pPr>
+      <w:r>
+        <w:lastRenderedPageBreak/>
+        <w:drawing>
+          <wp:inline distT="0" distB="0" distL="0" distR="0" wp14:anchorId="4A9FE110" wp14:editId="5B342A7B">
+            <wp:extent cx="8534400" cy="3637195"/>
+            <wp:effectExtent l="0" t="0" r="0" b="1905"/>
+            <wp:docPr id="13" name="Picture 13" descr="Chart, histogram&#10;&#10;Description automatically generated"/>
+            <wp:cNvGraphicFramePr>
+              <a:graphicFrameLocks xmlns:a="http://schemas.openxmlformats.org/drawingml/2006/main" noChangeAspect="1"/>
+            </wp:cNvGraphicFramePr>
+            <a:graphic xmlns:a="http://schemas.openxmlformats.org/drawingml/2006/main">
+              <a:graphicData uri="http://schemas.openxmlformats.org/drawingml/2006/picture">
+                <pic:pic xmlns:pic="http://schemas.openxmlformats.org/drawingml/2006/picture">
+                  <pic:nvPicPr>
+                    <pic:cNvPr id="13" name="Picture 13" descr="Chart, histogram&#10;&#10;Description automatically generated"/>
+                    <pic:cNvPicPr/>
+                  </pic:nvPicPr>
+                  <pic:blipFill>
+                    <a:blip r:embed="rId19"/>
+                    <a:stretch>
+                      <a:fillRect/>
+                    </a:stretch>
+                  </pic:blipFill>
+                  <pic:spPr>
+                    <a:xfrm>
+                      <a:off x="0" y="0"/>
+                      <a:ext cx="8545320" cy="3641849"/>
+                    </a:xfrm>
+                    <a:prstGeom prst="rect">
+                      <a:avLst/>
+                    </a:prstGeom>
+                  </pic:spPr>
+                </pic:pic>
+              </a:graphicData>
+            </a:graphic>
+          </wp:inline>
+        </w:drawing>
+      </w:r>
+    </w:p>
+    <w:p>
+      <w:pPr>
+        <w:pStyle w:val="ListParagraph"/>
+      </w:pPr>
+      <w:r>
+        <w:drawing>
+          <wp:inline distT="0" distB="0" distL="0" distR="0" wp14:anchorId="53B9AE77" wp14:editId="7B1EA436">
+            <wp:extent cx="8534400" cy="2011511"/>
+            <wp:effectExtent l="0" t="0" r="0" b="8255"/>
+            <wp:docPr id="15" name="Picture 15" descr="A screenshot of a computer&#10;&#10;Description automatically generated with medium confidence"/>
+            <wp:cNvGraphicFramePr>
+              <a:graphicFrameLocks xmlns:a="http://schemas.openxmlformats.org/drawingml/2006/main" noChangeAspect="1"/>
+            </wp:cNvGraphicFramePr>
+            <a:graphic xmlns:a="http://schemas.openxmlformats.org/drawingml/2006/main">
+              <a:graphicData uri="http://schemas.openxmlformats.org/drawingml/2006/picture">
+                <pic:pic xmlns:pic="http://schemas.openxmlformats.org/drawingml/2006/picture">
+                  <pic:nvPicPr>
+                    <pic:cNvPr id="15" name="Picture 15" descr="A screenshot of a computer&#10;&#10;Description automatically generated with medium confidence"/>
+                    <pic:cNvPicPr/>
+                  </pic:nvPicPr>
+                  <pic:blipFill>
+                    <a:blip r:embed="rId20"/>
+                    <a:stretch>
+                      <a:fillRect/>
+                    </a:stretch>
+                  </pic:blipFill>
+                  <pic:spPr>
+                    <a:xfrm>
+                      <a:off x="0" y="0"/>
+                      <a:ext cx="8549491" cy="2015068"/>
+                    </a:xfrm>
+                    <a:prstGeom prst="rect">
+                      <a:avLst/>
+                    </a:prstGeom>
+                  </pic:spPr>
+                </pic:pic>
+              </a:graphicData>
+            </a:graphic>
+          </wp:inline>
+        </w:drawing>
+      </w:r>
+    </w:p>
+    <w:p>
+      <w:pPr>
+        <w:pStyle w:val="ListParagraph"/>
+      </w:pPr>
+      <w:r>
+        <w:lastRenderedPageBreak/>
+        <w:drawing>
+          <wp:inline distT="0" distB="0" distL="0" distR="0" wp14:anchorId="219BC18B" wp14:editId="043AC800">
+            <wp:extent cx="8260080" cy="3072864"/>
+            <wp:effectExtent l="0" t="0" r="7620" b="0"/>
+            <wp:docPr id="14" name="Picture 14" descr="A screenshot of a video game&#10;&#10;Description automatically generated"/>
+            <wp:cNvGraphicFramePr>
+              <a:graphicFrameLocks xmlns:a="http://schemas.openxmlformats.org/drawingml/2006/main" noChangeAspect="1"/>
+            </wp:cNvGraphicFramePr>
+            <a:graphic xmlns:a="http://schemas.openxmlformats.org/drawingml/2006/main">
+              <a:graphicData uri="http://schemas.openxmlformats.org/drawingml/2006/picture">
+                <pic:pic xmlns:pic="http://schemas.openxmlformats.org/drawingml/2006/picture">
+                  <pic:nvPicPr>
+                    <pic:cNvPr id="14" name="Picture 14" descr="A screenshot of a video game&#10;&#10;Description automatically generated"/>
+                    <pic:cNvPicPr/>
+                  </pic:nvPicPr>
+                  <pic:blipFill>
+                    <a:blip r:embed="rId21"/>
+                    <a:stretch>
+                      <a:fillRect/>
+                    </a:stretch>
+                  </pic:blipFill>
+                  <pic:spPr>
+                    <a:xfrm>
+                      <a:off x="0" y="0"/>
+                      <a:ext cx="8273072" cy="3077697"/>
+                    </a:xfrm>
+                    <a:prstGeom prst="rect">
+                      <a:avLst/>
+                    </a:prstGeom>
+                  </pic:spPr>
+                </pic:pic>
+              </a:graphicData>
+            </a:graphic>
+          </wp:inline>
+        </w:drawing>
+      </w:r>
+    </w:p>
+    <w:p>
+      <w:pPr>
+        <w:pStyle w:val="ListParagraph"/>
+        <w:rPr>
+          <w:b/>
+          <w:bCs/>
+        </w:rPr>
+      </w:pPr>
+    </w:p>
+    <w:p>
+      <w:pPr>
+        <w:pStyle w:val="ListParagraph"/>
+        <w:rPr>
+          <w:b/>
+          <w:bCs/>
+        </w:rPr>
+      </w:pPr>
+    </w:p>
+    <w:p>
+      <w:pPr>
+        <w:pStyle w:val="ListParagraph"/>
+        <w:numPr>
+          <w:ilvl w:val="0"/>
+          <w:numId w:val="1"/>
+        </w:numPr>
+        <w:rPr>
+          <w:b/>
+          <w:bCs/>
+        </w:rPr>
+      </w:pPr>
+      <w:r>
+        <w:rPr>
+          <w:b/>
+          <w:bCs/>
+        </w:rPr>
         <w:t>Conclusion</w:t>
       </w:r>
       <w:r>
@@ -1271,13 +1857,7 @@
         <w:t>Editor</w:t>
       </w:r>
       <w:r>
-        <w:t xml:space="preserve"> users, response time was not growing, throughput was </w:t>
-      </w:r>
-      <w:r>
-        <w:t xml:space="preserve">stable </w:t>
-      </w:r>
-      <w:r>
-        <w:t>during executions.</w:t>
+        <w:t xml:space="preserve"> users</w:t>
       </w:r>
     </w:p>
     <w:p>
@@ -1293,7 +1873,7 @@
         </w:rPr>
       </w:pPr>
       <w:r>
-        <w:t>CPU did not reach 100% load during executions.</w:t>
+        <w:t>Response time was stable during run, some “spikes” can be observed at the same time when 1 Active Thread ends (Log Out), and new one starts (Login)</w:t>
       </w:r>
     </w:p>
     <w:p>
@@ -1309,24 +1889,168 @@
         </w:rPr>
       </w:pPr>
       <w:r>
-        <w:t xml:space="preserve">Longest response time was for Open </w:t>
-      </w:r>
-      <w:r>
-        <w:t>Random Post.</w:t>
+        <w:t>Longest response time</w:t>
+      </w:r>
+      <w:r>
+        <w:t xml:space="preserve"> in 1</w:t>
+      </w:r>
+      <w:r>
+        <w:rPr>
+          <w:vertAlign w:val="superscript"/>
+        </w:rPr>
+        <w:t>st</w:t>
+      </w:r>
+      <w:r>
+        <w:t xml:space="preserve"> test</w:t>
+      </w:r>
+      <w:r>
+        <w:t xml:space="preserve"> was for </w:t>
+      </w:r>
+      <w:r>
+        <w:t xml:space="preserve">Log Out (700-900 </w:t>
+      </w:r>
+      <w:proofErr w:type="spellStart"/>
+      <w:r>
+        <w:t>ms</w:t>
+      </w:r>
+      <w:proofErr w:type="spellEnd"/>
+      <w:r>
+        <w:t>)</w:t>
+      </w:r>
+      <w:r>
+        <w:t>; for 2</w:t>
+      </w:r>
+      <w:r>
+        <w:rPr>
+          <w:vertAlign w:val="superscript"/>
+        </w:rPr>
+        <w:t>nd</w:t>
+      </w:r>
+      <w:r>
+        <w:t xml:space="preserve"> run it was Login (600-700 </w:t>
+      </w:r>
+      <w:proofErr w:type="spellStart"/>
+      <w:r>
+        <w:t>ms</w:t>
+      </w:r>
+      <w:proofErr w:type="spellEnd"/>
+      <w:r>
+        <w:t>, when in 1</w:t>
+      </w:r>
+      <w:r>
+        <w:rPr>
+          <w:vertAlign w:val="superscript"/>
+        </w:rPr>
+        <w:t>st</w:t>
+      </w:r>
+      <w:r>
+        <w:t xml:space="preserve"> run it was ~400ms)</w:t>
+      </w:r>
+      <w:r>
+        <w:t>.</w:t>
       </w:r>
     </w:p>
     <w:p>
       <w:pPr>
         <w:pStyle w:val="ListParagraph"/>
-        <w:ind w:left="1080"/>
-        <w:rPr>
-          <w:b/>
-          <w:bCs/>
-        </w:rPr>
-      </w:pPr>
+        <w:numPr>
+          <w:ilvl w:val="0"/>
+          <w:numId w:val="12"/>
+        </w:numPr>
+        <w:rPr>
+          <w:b/>
+          <w:bCs/>
+        </w:rPr>
+      </w:pPr>
+      <w:r>
+        <w:t>Server’s</w:t>
+      </w:r>
+      <w:r>
+        <w:t xml:space="preserve"> </w:t>
+      </w:r>
+      <w:r>
+        <w:t>metrics were stable except last 1 minute of</w:t>
+      </w:r>
+      <w:r>
+        <w:t xml:space="preserve"> 1</w:t>
+      </w:r>
+      <w:r>
+        <w:rPr>
+          <w:vertAlign w:val="superscript"/>
+        </w:rPr>
+        <w:t>st</w:t>
+      </w:r>
+      <w:r>
+        <w:t xml:space="preserve"> test run. At that moment CPU had its peak at 100% of load, Memory usage has grown up, Network was sending a lot of data to client.</w:t>
+      </w:r>
+      <w:r>
+        <w:t xml:space="preserve"> </w:t>
+      </w:r>
+    </w:p>
+    <w:p>
+      <w:pPr>
+        <w:pStyle w:val="ListParagraph"/>
+        <w:numPr>
+          <w:ilvl w:val="0"/>
+          <w:numId w:val="12"/>
+        </w:numPr>
+        <w:rPr>
+          <w:b/>
+          <w:bCs/>
+        </w:rPr>
+      </w:pPr>
+      <w:r>
+        <w:t>During 2</w:t>
+      </w:r>
+      <w:r>
+        <w:rPr>
+          <w:vertAlign w:val="superscript"/>
+        </w:rPr>
+        <w:t>nd</w:t>
+      </w:r>
+      <w:r>
+        <w:t xml:space="preserve"> test execution </w:t>
+      </w:r>
+      <w:r>
+        <w:t>similar</w:t>
+      </w:r>
+      <w:r>
+        <w:t xml:space="preserve"> behavior was observed</w:t>
+      </w:r>
+      <w:r>
+        <w:t xml:space="preserve"> for CPU (reached ~76% load) and Memory, but Network stats were remaining the same. Insignificant growth of response time can be observed in our test w</w:t>
+      </w:r>
+      <w:r>
+        <w:t>hen that spike happened</w:t>
+      </w:r>
+      <w:r>
+        <w:t>.</w:t>
+      </w:r>
+    </w:p>
+    <w:p>
+      <w:pPr>
+        <w:pStyle w:val="ListParagraph"/>
+        <w:numPr>
+          <w:ilvl w:val="0"/>
+          <w:numId w:val="12"/>
+        </w:numPr>
+        <w:rPr>
+          <w:b/>
+          <w:bCs/>
+        </w:rPr>
+      </w:pPr>
+      <w:r>
+        <w:t xml:space="preserve">Further observation of CPU and Memory behavior showed such spikes happen approximately each 20-25 minutes even when tests are not </w:t>
+      </w:r>
+      <w:r>
+        <w:t>run</w:t>
+      </w:r>
+      <w:r>
+        <w:t>, which can say they are not related to application behavior.</w:t>
+      </w:r>
     </w:p>
     <w:sectPr>
-      <w:footerReference w:type="default" r:id="rId17"/>
+      <w:footerReference w:type="default" r:id="rId22"/>
       <w:pgSz w:w="15840" w:h="12240" w:orient="landscape" w:code="1"/>
       <w:pgMar w:top="720" w:right="720" w:bottom="720" w:left="720" w:header="720" w:footer="720" w:gutter="0"/>
       <w:cols w:space="720"/>
@@ -3426,18 +4150,18 @@
 </file>
 
 <file path=customXml/item1.xml><?xml version="1.0" encoding="utf-8"?>
-<p:properties xmlns:p="http://schemas.microsoft.com/office/2006/metadata/properties" xmlns:xsi="http://www.w3.org/2001/XMLSchema-instance" xmlns:pc="http://schemas.microsoft.com/office/infopath/2007/PartnerControls">
-  <documentManagement/>
-</p:properties>
-</file>
-
-<file path=customXml/item2.xml><?xml version="1.0" encoding="utf-8"?>
 <?mso-contentType ?>
 <FormTemplates xmlns="http://schemas.microsoft.com/sharepoint/v3/contenttype/forms">
   <Display>DocumentLibraryForm</Display>
   <Edit>DocumentLibraryForm</Edit>
   <New>DocumentLibraryForm</New>
 </FormTemplates>
+</file>
+
+<file path=customXml/item2.xml><?xml version="1.0" encoding="utf-8"?>
+<p:properties xmlns:p="http://schemas.microsoft.com/office/2006/metadata/properties" xmlns:xsi="http://www.w3.org/2001/XMLSchema-instance" xmlns:pc="http://schemas.microsoft.com/office/infopath/2007/PartnerControls">
+  <documentManagement/>
+</p:properties>
 </file>
 
 <file path=customXml/item3.xml><?xml version="1.0" encoding="utf-8"?>
@@ -3599,18 +4323,18 @@
 </file>
 
 <file path=customXml/itemProps1.xml><?xml version="1.0" encoding="utf-8"?>
-<ds:datastoreItem xmlns:ds="http://schemas.openxmlformats.org/officeDocument/2006/customXml" ds:itemID="{B4D6B972-CEB3-4F1B-A0B3-02BA96D34A72}">
+<ds:datastoreItem xmlns:ds="http://schemas.openxmlformats.org/officeDocument/2006/customXml" ds:itemID="{F17F8FA8-F363-4484-823A-830E96C60159}">
   <ds:schemaRefs>
-    <ds:schemaRef ds:uri="http://schemas.microsoft.com/office/2006/metadata/properties"/>
-    <ds:schemaRef ds:uri="http://schemas.microsoft.com/office/infopath/2007/PartnerControls"/>
+    <ds:schemaRef ds:uri="http://schemas.microsoft.com/sharepoint/v3/contenttype/forms"/>
   </ds:schemaRefs>
 </ds:datastoreItem>
 </file>
 
 <file path=customXml/itemProps2.xml><?xml version="1.0" encoding="utf-8"?>
-<ds:datastoreItem xmlns:ds="http://schemas.openxmlformats.org/officeDocument/2006/customXml" ds:itemID="{F17F8FA8-F363-4484-823A-830E96C60159}">
+<ds:datastoreItem xmlns:ds="http://schemas.openxmlformats.org/officeDocument/2006/customXml" ds:itemID="{B4D6B972-CEB3-4F1B-A0B3-02BA96D34A72}">
   <ds:schemaRefs>
-    <ds:schemaRef ds:uri="http://schemas.microsoft.com/sharepoint/v3/contenttype/forms"/>
+    <ds:schemaRef ds:uri="http://schemas.microsoft.com/office/2006/metadata/properties"/>
+    <ds:schemaRef ds:uri="http://schemas.microsoft.com/office/infopath/2007/PartnerControls"/>
   </ds:schemaRefs>
 </ds:datastoreItem>
 </file>

</xml_diff>